<commit_message>
Tank Lords 1. Updated Sri Task 3c) document with new learnings. 2. Tank movement now more realistic using acceleration and deacceleration. 3. Adding acceleration to player movement in Unity 2d - Tank game tutorial P3 Complete.
</commit_message>
<xml_diff>
--- a/TankLords/Assets/Docs/Sri Task 3c).docx
+++ b/TankLords/Assets/Docs/Sri Task 3c).docx
@@ -105,6 +105,24 @@
           <w:lang w:val="en-US"/>
         </w:rPr>
         <w:t>Instructor used Mathf.Atan2 to calculate desired angle and there is also Mathf.Atan function available so need to figure out why used the Atan2.</w:t>
+      </w:r>
+    </w:p>
+    <w:p>
+      <w:pPr>
+        <w:pStyle w:val="ListParagraph"/>
+        <w:numPr>
+          <w:ilvl w:val="0"/>
+          <w:numId w:val="1"/>
+        </w:numPr>
+        <w:rPr>
+          <w:lang w:val="en-US"/>
+        </w:rPr>
+      </w:pPr>
+      <w:r>
+        <w:rPr>
+          <w:lang w:val="en-US"/>
+        </w:rPr>
+        <w:t>Input.GetAxis Gets a range of values between -1 and 1 and it is based on sensitivity which is why when we press W or A or S or D, the tank moves in that direction but keeps on moving and the solution for this is using Input.GetAxisRaw instead as that only gets values -1 and 1 which will make the tank stop as soon as we let go of the buttons.</w:t>
       </w:r>
     </w:p>
     <w:sectPr>

</xml_diff>

<commit_message>
Tank Lords 1. Improved Collisions using Layer Collision Matrix of Unity. 2. Updated Sri Task 3c) document. 3. Collision Layers in Unity 2D - Tank game tutorial P5 Complete.
</commit_message>
<xml_diff>
--- a/TankLords/Assets/Docs/Sri Task 3c).docx
+++ b/TankLords/Assets/Docs/Sri Task 3c).docx
@@ -123,6 +123,24 @@
           <w:lang w:val="en-US"/>
         </w:rPr>
         <w:t>Input.GetAxis Gets a range of values between -1 and 1 and it is based on sensitivity which is why when we press W or A or S or D, the tank moves in that direction but keeps on moving and the solution for this is using Input.GetAxisRaw instead as that only gets values -1 and 1 which will make the tank stop as soon as we let go of the buttons.</w:t>
+      </w:r>
+    </w:p>
+    <w:p>
+      <w:pPr>
+        <w:pStyle w:val="ListParagraph"/>
+        <w:numPr>
+          <w:ilvl w:val="0"/>
+          <w:numId w:val="1"/>
+        </w:numPr>
+        <w:rPr>
+          <w:lang w:val="en-US"/>
+        </w:rPr>
+      </w:pPr>
+      <w:r>
+        <w:rPr>
+          <w:lang w:val="en-US"/>
+        </w:rPr>
+        <w:t>Very useful Collision Action Matrix of Documentation.</w:t>
       </w:r>
     </w:p>
     <w:sectPr>

</xml_diff>

<commit_message>
Tank Lords 1. Implemented ObjectPool and other helper scripts for disabling and destroying objects. 2. Updated Sri Task 3c) document. 3. Object Pooling Pattern in Unity 2D - Tank game tutorial P6 Complete.
</commit_message>
<xml_diff>
--- a/TankLords/Assets/Docs/Sri Task 3c).docx
+++ b/TankLords/Assets/Docs/Sri Task 3c).docx
@@ -141,6 +141,24 @@
           <w:lang w:val="en-US"/>
         </w:rPr>
         <w:t>Very useful Collision Action Matrix of Documentation.</w:t>
+      </w:r>
+    </w:p>
+    <w:p>
+      <w:pPr>
+        <w:pStyle w:val="ListParagraph"/>
+        <w:numPr>
+          <w:ilvl w:val="0"/>
+          <w:numId w:val="1"/>
+        </w:numPr>
+        <w:rPr>
+          <w:lang w:val="en-US"/>
+        </w:rPr>
+      </w:pPr>
+      <w:r>
+        <w:rPr>
+          <w:lang w:val="en-US"/>
+        </w:rPr>
+        <w:t>Object Pool Design Pattern through Queue Data Structure.</w:t>
       </w:r>
     </w:p>
     <w:sectPr>

</xml_diff>

<commit_message>
Tank Lords 1. Implemented Scriptable Objects and extracted data into them. 2. Updated Sri Task 3b) document. 3. Updated Sri Task 3c) document. 4. Using Scriptable Objects Unity 2D - Tank game tutorial P7 Complete.
</commit_message>
<xml_diff>
--- a/TankLords/Assets/Docs/Sri Task 3c).docx
+++ b/TankLords/Assets/Docs/Sri Task 3c).docx
@@ -159,6 +159,24 @@
           <w:lang w:val="en-US"/>
         </w:rPr>
         <w:t>Object Pool Design Pattern through Queue Data Structure.</w:t>
+      </w:r>
+    </w:p>
+    <w:p>
+      <w:pPr>
+        <w:pStyle w:val="ListParagraph"/>
+        <w:numPr>
+          <w:ilvl w:val="0"/>
+          <w:numId w:val="1"/>
+        </w:numPr>
+        <w:rPr>
+          <w:lang w:val="en-US"/>
+        </w:rPr>
+      </w:pPr>
+      <w:r>
+        <w:rPr>
+          <w:lang w:val="en-US"/>
+        </w:rPr>
+        <w:t>Separation of data from behaviours using Scriptable Objects</w:t>
       </w:r>
     </w:p>
     <w:sectPr>

</xml_diff>

<commit_message>
Tank Lords 1. Implemented AI Detector Logic that detects player in sight or not. 2. Updated Sri Task 3c) document. 3. AI Detecting Player in Unity 2D - Tank game tutorial P8 Complete.
</commit_message>
<xml_diff>
--- a/TankLords/Assets/Docs/Sri Task 3c).docx
+++ b/TankLords/Assets/Docs/Sri Task 3c).docx
@@ -177,6 +177,24 @@
           <w:lang w:val="en-US"/>
         </w:rPr>
         <w:t>Separation of data from behaviours using Scriptable Objects</w:t>
+      </w:r>
+    </w:p>
+    <w:p>
+      <w:pPr>
+        <w:pStyle w:val="ListParagraph"/>
+        <w:numPr>
+          <w:ilvl w:val="0"/>
+          <w:numId w:val="1"/>
+        </w:numPr>
+        <w:rPr>
+          <w:lang w:val="en-US"/>
+        </w:rPr>
+      </w:pPr>
+      <w:r>
+        <w:rPr>
+          <w:lang w:val="en-US"/>
+        </w:rPr>
+        <w:t>Physics2D Settings Unchecking Queries Start in Colliders to disable detecting itself.</w:t>
       </w:r>
     </w:p>
     <w:sectPr>

</xml_diff>

<commit_message>
Tank Lords 1. Implemented Static Patrol AI Behaviour. 2. Updated Sri Task 3c) document. 3. Created Bullet Prefab Variants. 4. AI Static Enemy in Unity 2D - Tank game tutorial P9 Complete.
</commit_message>
<xml_diff>
--- a/TankLords/Assets/Docs/Sri Task 3c).docx
+++ b/TankLords/Assets/Docs/Sri Task 3c).docx
@@ -195,6 +195,24 @@
           <w:lang w:val="en-US"/>
         </w:rPr>
         <w:t>Physics2D Settings Unchecking Queries Start in Colliders to disable detecting itself.</w:t>
+      </w:r>
+    </w:p>
+    <w:p>
+      <w:pPr>
+        <w:pStyle w:val="ListParagraph"/>
+        <w:numPr>
+          <w:ilvl w:val="0"/>
+          <w:numId w:val="1"/>
+        </w:numPr>
+        <w:rPr>
+          <w:lang w:val="en-US"/>
+        </w:rPr>
+      </w:pPr>
+      <w:r>
+        <w:rPr>
+          <w:lang w:val="en-US"/>
+        </w:rPr>
+        <w:t>Usage of internal keyword.</w:t>
       </w:r>
     </w:p>
     <w:sectPr>

</xml_diff>

<commit_message>
Tank Lords 1. Implemented Patrolling Enemy AI Behaviour. 2. Updated Sri Task 3c) document. 3. Created Static & Patrolling Enemy Prefabs. 4. AI Patrolling enemy in Unity 2D - Tank game tutorial P10 Complete.
</commit_message>
<xml_diff>
--- a/TankLords/Assets/Docs/Sri Task 3c).docx
+++ b/TankLords/Assets/Docs/Sri Task 3c).docx
@@ -214,6 +214,206 @@
         </w:rPr>
         <w:t>Usage of internal keyword.</w:t>
       </w:r>
+    </w:p>
+    <w:p>
+      <w:pPr>
+        <w:pStyle w:val="ListParagraph"/>
+        <w:numPr>
+          <w:ilvl w:val="0"/>
+          <w:numId w:val="1"/>
+        </w:numPr>
+        <w:rPr>
+          <w:lang w:val="en-US"/>
+        </w:rPr>
+      </w:pPr>
+      <w:r>
+        <w:rPr>
+          <w:lang w:val="en-US"/>
+        </w:rPr>
+        <w:t>Usage of Vector2.Angle which returns angle between two Vector2 positions and return type is a float.</w:t>
+      </w:r>
+    </w:p>
+    <w:p>
+      <w:pPr>
+        <w:pStyle w:val="ListParagraph"/>
+        <w:numPr>
+          <w:ilvl w:val="0"/>
+          <w:numId w:val="1"/>
+        </w:numPr>
+        <w:rPr>
+          <w:lang w:val="en-US"/>
+        </w:rPr>
+      </w:pPr>
+      <w:r>
+        <w:rPr>
+          <w:lang w:val="en-US"/>
+        </w:rPr>
+        <w:t xml:space="preserve">Strategy Pattern: The picture below has the illustration of the concept. The context in our case will be Default Enemy Behaviour, Strategy is an interface </w:t>
+      </w:r>
+      <w:r>
+        <w:rPr>
+          <w:lang w:val="en-US"/>
+        </w:rPr>
+        <w:t>and, in our case,</w:t>
+      </w:r>
+      <w:r>
+        <w:rPr>
+          <w:lang w:val="en-US"/>
+        </w:rPr>
+        <w:t xml:space="preserve"> an abstract class</w:t>
+      </w:r>
+      <w:r>
+        <w:rPr>
+          <w:lang w:val="en-US"/>
+        </w:rPr>
+        <w:t xml:space="preserve"> and the algorithm is </w:t>
+      </w:r>
+      <w:r>
+        <w:rPr>
+          <w:lang w:val="en-US"/>
+        </w:rPr>
+        <w:t>PerformAction(</w:t>
+      </w:r>
+      <w:r>
+        <w:rPr>
+          <w:lang w:val="en-US"/>
+        </w:rPr>
+        <w:t>). Strategy abstract class defines what our AI should do and the context doesn’</w:t>
+      </w:r>
+      <w:r>
+        <w:rPr>
+          <w:lang w:val="en-US"/>
+        </w:rPr>
+        <w:t>t</w:t>
+      </w:r>
+      <w:r>
+        <w:rPr>
+          <w:lang w:val="en-US"/>
+        </w:rPr>
+        <w:t xml:space="preserve"> know or </w:t>
+      </w:r>
+      <w:r>
+        <w:rPr>
+          <w:lang w:val="en-US"/>
+        </w:rPr>
+        <w:t>care what the strategy is. This is very flexible because we can then create another different behaviour without too much code.</w:t>
+      </w:r>
+      <w:r>
+        <w:rPr>
+          <w:noProof/>
+          <w:lang w:val="en-US"/>
+        </w:rPr>
+        <w:drawing>
+          <wp:inline distT="0" distB="0" distL="0" distR="0" wp14:anchorId="09478C3A" wp14:editId="04670057">
+            <wp:extent cx="5724525" cy="3219450"/>
+            <wp:effectExtent l="0" t="0" r="9525" b="0"/>
+            <wp:docPr id="1" name="Picture 1"/>
+            <wp:cNvGraphicFramePr>
+              <a:graphicFrameLocks xmlns:a="http://schemas.openxmlformats.org/drawingml/2006/main" noChangeAspect="1"/>
+            </wp:cNvGraphicFramePr>
+            <a:graphic xmlns:a="http://schemas.openxmlformats.org/drawingml/2006/main">
+              <a:graphicData uri="http://schemas.openxmlformats.org/drawingml/2006/picture">
+                <pic:pic xmlns:pic="http://schemas.openxmlformats.org/drawingml/2006/picture">
+                  <pic:nvPicPr>
+                    <pic:cNvPr id="0" name="Picture 1"/>
+                    <pic:cNvPicPr>
+                      <a:picLocks noChangeAspect="1" noChangeArrowheads="1"/>
+                    </pic:cNvPicPr>
+                  </pic:nvPicPr>
+                  <pic:blipFill>
+                    <a:blip r:embed="rId5" cstate="print">
+                      <a:extLst>
+                        <a:ext uri="{28A0092B-C50C-407E-A947-70E740481C1C}">
+                          <a14:useLocalDpi xmlns:a14="http://schemas.microsoft.com/office/drawing/2010/main" val="0"/>
+                        </a:ext>
+                      </a:extLst>
+                    </a:blip>
+                    <a:srcRect/>
+                    <a:stretch>
+                      <a:fillRect/>
+                    </a:stretch>
+                  </pic:blipFill>
+                  <pic:spPr bwMode="auto">
+                    <a:xfrm>
+                      <a:off x="0" y="0"/>
+                      <a:ext cx="5724525" cy="3219450"/>
+                    </a:xfrm>
+                    <a:prstGeom prst="rect">
+                      <a:avLst/>
+                    </a:prstGeom>
+                    <a:noFill/>
+                    <a:ln>
+                      <a:noFill/>
+                    </a:ln>
+                  </pic:spPr>
+                </pic:pic>
+              </a:graphicData>
+            </a:graphic>
+          </wp:inline>
+        </w:drawing>
+      </w:r>
+    </w:p>
+    <w:p>
+      <w:pPr>
+        <w:pStyle w:val="ListParagraph"/>
+        <w:numPr>
+          <w:ilvl w:val="0"/>
+          <w:numId w:val="1"/>
+        </w:numPr>
+        <w:rPr>
+          <w:lang w:val="en-US"/>
+        </w:rPr>
+      </w:pPr>
+      <w:r>
+        <w:rPr>
+          <w:lang w:val="en-US"/>
+        </w:rPr>
+        <w:lastRenderedPageBreak/>
+        <w:t>Patrol Path creates a triangle so to fix that, add second point which is B as the 4</w:t>
+      </w:r>
+      <w:r>
+        <w:rPr>
+          <w:vertAlign w:val="superscript"/>
+          <w:lang w:val="en-US"/>
+        </w:rPr>
+        <w:t>th</w:t>
+      </w:r>
+      <w:r>
+        <w:rPr>
+          <w:lang w:val="en-US"/>
+        </w:rPr>
+        <w:t xml:space="preserve"> one in the list. Not sure why though.</w:t>
+      </w:r>
+    </w:p>
+    <w:p>
+      <w:pPr>
+        <w:pStyle w:val="ListParagraph"/>
+        <w:numPr>
+          <w:ilvl w:val="0"/>
+          <w:numId w:val="1"/>
+        </w:numPr>
+        <w:rPr>
+          <w:lang w:val="en-US"/>
+        </w:rPr>
+      </w:pPr>
+      <w:r>
+        <w:rPr>
+          <w:lang w:val="en-US"/>
+        </w:rPr>
+        <w:t>var minDistance = float.MaxValue; Not sure what this means.</w:t>
+      </w:r>
+    </w:p>
+    <w:p>
+      <w:pPr>
+        <w:pStyle w:val="ListParagraph"/>
+        <w:numPr>
+          <w:ilvl w:val="0"/>
+          <w:numId w:val="1"/>
+        </w:numPr>
+        <w:rPr>
+          <w:lang w:val="en-US"/>
+        </w:rPr>
+      </w:pPr>
     </w:p>
     <w:sectPr>
       <w:pgSz w:w="11909" w:h="16834"/>

</xml_diff>

<commit_message>
Tank Lords 1. Implemented Sound and Visual Effects for Shots fired by tanks. 2. Created other VFX/SFX prefab variants.. 3. Updated Sri Task 3c) document. 4. Health Bar above enemy in Unity 2D - Tank game tutorial P12 Complete.
</commit_message>
<xml_diff>
--- a/TankLords/Assets/Docs/Sri Task 3c).docx
+++ b/TankLords/Assets/Docs/Sri Task 3c).docx
@@ -400,7 +400,53 @@
         <w:rPr>
           <w:lang w:val="en-US"/>
         </w:rPr>
-        <w:t>var minDistance = float.MaxValue; Not sure what this means.</w:t>
+        <w:t xml:space="preserve">var </w:t>
+      </w:r>
+      <w:proofErr w:type="spellStart"/>
+      <w:r>
+        <w:rPr>
+          <w:lang w:val="en-US"/>
+        </w:rPr>
+        <w:t>minDistance</w:t>
+      </w:r>
+      <w:proofErr w:type="spellEnd"/>
+      <w:r>
+        <w:rPr>
+          <w:lang w:val="en-US"/>
+        </w:rPr>
+        <w:t xml:space="preserve"> = </w:t>
+      </w:r>
+      <w:proofErr w:type="spellStart"/>
+      <w:r>
+        <w:rPr>
+          <w:lang w:val="en-US"/>
+        </w:rPr>
+        <w:t>float.MaxValue</w:t>
+      </w:r>
+      <w:proofErr w:type="spellEnd"/>
+      <w:r>
+        <w:rPr>
+          <w:lang w:val="en-US"/>
+        </w:rPr>
+        <w:t>; Not sure what this means.</w:t>
+      </w:r>
+    </w:p>
+    <w:p>
+      <w:pPr>
+        <w:pStyle w:val="ListParagraph"/>
+        <w:numPr>
+          <w:ilvl w:val="0"/>
+          <w:numId w:val="1"/>
+        </w:numPr>
+        <w:rPr>
+          <w:lang w:val="en-US"/>
+        </w:rPr>
+      </w:pPr>
+      <w:r>
+        <w:rPr>
+          <w:lang w:val="en-US"/>
+        </w:rPr>
+        <w:t>By clicking the &gt; on a prefab in the hierarchy, you will go to the prefab and your scene can be scene greyed out in the background which is cool compared to going to the prefabs in the projects folder and double clicking it.</w:t>
       </w:r>
     </w:p>
     <w:p>

</xml_diff>